<commit_message>
updated "CM Changes" doc to reflect latest changes
</commit_message>
<xml_diff>
--- a/icd/trunk/projects/ictm/Changes to the ICD CM for ICTM.docx
+++ b/icd/trunk/projects/ictm/Changes to the ICD CM for ICTM.docx
@@ -1116,8 +1116,6 @@
       <w:r>
         <w:t>S</w:t>
       </w:r>
-      <w:bookmarkStart w:id="1" w:name="_GoBack"/>
-      <w:bookmarkEnd w:id="1"/>
       <w:r>
         <w:t>tring. This property should be left non-functional.</w:t>
       </w:r>
@@ -1129,8 +1127,379 @@
       </w:pPr>
     </w:p>
     <w:p>
+      <w:pPr>
+        <w:pStyle w:val="ListParagraph"/>
+        <w:ind w:left="1080"/>
+      </w:pPr>
       <w:r>
         <w:lastRenderedPageBreak/>
+        <w:t xml:space="preserve">------------------- Sept </w:t>
+      </w:r>
+      <w:r>
+        <w:t>28</w:t>
+      </w:r>
+      <w:r>
+        <w:t>, 2011 -------------------</w:t>
+      </w:r>
+    </w:p>
+    <w:p>
+      <w:pPr>
+        <w:pStyle w:val="ListParagraph"/>
+        <w:numPr>
+          <w:ilvl w:val="0"/>
+          <w:numId w:val="4"/>
+        </w:numPr>
+      </w:pPr>
+      <w:r>
+        <w:t>[*]</w:t>
+      </w:r>
+      <w:r>
+        <w:rPr>
+          <w:rStyle w:val="FootnoteReference"/>
+        </w:rPr>
+        <w:footnoteReference w:id="2"/>
+      </w:r>
+      <w:r>
+        <w:t xml:space="preserve">Added a subclass of </w:t>
+      </w:r>
+      <w:proofErr w:type="spellStart"/>
+      <w:r>
+        <w:rPr>
+          <w:b/>
+        </w:rPr>
+        <w:t>LinearizationSpecification</w:t>
+      </w:r>
+      <w:proofErr w:type="spellEnd"/>
+      <w:r>
+        <w:t xml:space="preserve"> called </w:t>
+      </w:r>
+      <w:proofErr w:type="spellStart"/>
+      <w:r>
+        <w:rPr>
+          <w:b/>
+        </w:rPr>
+        <w:t>HistoricLinearizationSpecification</w:t>
+      </w:r>
+      <w:proofErr w:type="spellEnd"/>
+      <w:r>
+        <w:t xml:space="preserve"> </w:t>
+      </w:r>
+    </w:p>
+    <w:p>
+      <w:pPr>
+        <w:pStyle w:val="ListParagraph"/>
+        <w:numPr>
+          <w:ilvl w:val="0"/>
+          <w:numId w:val="4"/>
+        </w:numPr>
+      </w:pPr>
+      <w:r>
+        <w:t xml:space="preserve">[*] </w:t>
+      </w:r>
+      <w:r>
+        <w:t xml:space="preserve">Added </w:t>
+      </w:r>
+      <w:proofErr w:type="spellStart"/>
+      <w:r>
+        <w:rPr>
+          <w:b/>
+        </w:rPr>
+        <w:t>historicLinearization</w:t>
+      </w:r>
+      <w:proofErr w:type="spellEnd"/>
+      <w:r>
+        <w:t xml:space="preserve"> property and set its domain to </w:t>
+      </w:r>
+      <w:proofErr w:type="spellStart"/>
+      <w:r>
+        <w:rPr>
+          <w:b/>
+        </w:rPr>
+        <w:t>LinearizationSection</w:t>
+      </w:r>
+      <w:proofErr w:type="spellEnd"/>
+      <w:r>
+        <w:t xml:space="preserve"> and its range to </w:t>
+      </w:r>
+      <w:proofErr w:type="spellStart"/>
+      <w:r>
+        <w:rPr>
+          <w:b/>
+        </w:rPr>
+        <w:t>HistoricLinearizationSpecification</w:t>
+      </w:r>
+      <w:proofErr w:type="spellEnd"/>
+      <w:r>
+        <w:t>.</w:t>
+      </w:r>
+    </w:p>
+    <w:p>
+      <w:pPr>
+        <w:pStyle w:val="ListParagraph"/>
+        <w:numPr>
+          <w:ilvl w:val="0"/>
+          <w:numId w:val="4"/>
+        </w:numPr>
+      </w:pPr>
+      <w:r>
+        <w:t xml:space="preserve">[*] Added sub-properties of the </w:t>
+      </w:r>
+      <w:proofErr w:type="spellStart"/>
+      <w:r>
+        <w:rPr>
+          <w:b/>
+        </w:rPr>
+        <w:t>historicLinearization</w:t>
+      </w:r>
+      <w:proofErr w:type="spellEnd"/>
+      <w:r>
+        <w:t xml:space="preserve"> property (</w:t>
+      </w:r>
+      <w:r>
+        <w:rPr>
+          <w:b/>
+        </w:rPr>
+        <w:t>icd10Linearization</w:t>
+      </w:r>
+      <w:r>
+        <w:t xml:space="preserve"> and </w:t>
+      </w:r>
+      <w:r>
+        <w:rPr>
+          <w:b/>
+        </w:rPr>
+        <w:t>icd10TabulationList</w:t>
+      </w:r>
+      <w:r>
+        <w:t xml:space="preserve">), to allow representation of </w:t>
+      </w:r>
+      <w:proofErr w:type="spellStart"/>
+      <w:r>
+        <w:t>linearizations</w:t>
+      </w:r>
+      <w:proofErr w:type="spellEnd"/>
+      <w:r>
+        <w:t xml:space="preserve"> that encode ICD-10 tabulation lists and ICD-10 (or ICD-9) national modifications.</w:t>
+      </w:r>
+    </w:p>
+    <w:p>
+      <w:pPr>
+        <w:pStyle w:val="ListParagraph"/>
+        <w:numPr>
+          <w:ilvl w:val="0"/>
+          <w:numId w:val="4"/>
+        </w:numPr>
+      </w:pPr>
+      <w:r>
+        <w:t xml:space="preserve">[*] Added more </w:t>
+      </w:r>
+      <w:proofErr w:type="spellStart"/>
+      <w:r>
+        <w:rPr>
+          <w:b/>
+        </w:rPr>
+        <w:t>LinearizationView</w:t>
+      </w:r>
+      <w:proofErr w:type="spellEnd"/>
+      <w:r>
+        <w:t xml:space="preserve"> instances:</w:t>
+      </w:r>
+    </w:p>
+    <w:p>
+      <w:pPr>
+        <w:pStyle w:val="ListParagraph"/>
+        <w:numPr>
+          <w:ilvl w:val="1"/>
+          <w:numId w:val="4"/>
+        </w:numPr>
+      </w:pPr>
+      <w:r>
+        <w:t>6 for the ICD-10 Special Tabulation Lists (M1, M2, M3, M4, Mb, and VA).</w:t>
+      </w:r>
+    </w:p>
+    <w:p>
+      <w:pPr>
+        <w:pStyle w:val="ListParagraph"/>
+        <w:numPr>
+          <w:ilvl w:val="1"/>
+          <w:numId w:val="4"/>
+        </w:numPr>
+      </w:pPr>
+      <w:r>
+        <w:t xml:space="preserve">6 for historic ICD-10 </w:t>
+      </w:r>
+      <w:proofErr w:type="spellStart"/>
+      <w:r>
+        <w:t>linearizations</w:t>
+      </w:r>
+      <w:proofErr w:type="spellEnd"/>
+      <w:r>
+        <w:t xml:space="preserve"> (</w:t>
+      </w:r>
+      <w:r>
+        <w:t xml:space="preserve">ICD-10, ICD-10-CM, ICD-10-AM, ICD-10-CA, </w:t>
+      </w:r>
+      <w:r>
+        <w:t>ICD-10-</w:t>
+      </w:r>
+      <w:r>
+        <w:t xml:space="preserve">GM, </w:t>
+      </w:r>
+      <w:r>
+        <w:t>ICD-10-</w:t>
+      </w:r>
+      <w:r>
+        <w:t>TM)</w:t>
+      </w:r>
+    </w:p>
+    <w:p>
+      <w:pPr>
+        <w:pStyle w:val="ListParagraph"/>
+        <w:numPr>
+          <w:ilvl w:val="1"/>
+          <w:numId w:val="4"/>
+        </w:numPr>
+      </w:pPr>
+      <w:r>
+        <w:t xml:space="preserve">2 new ICD11 </w:t>
+      </w:r>
+      <w:proofErr w:type="spellStart"/>
+      <w:r>
+        <w:t>linearizations</w:t>
+      </w:r>
+      <w:proofErr w:type="spellEnd"/>
+      <w:r>
+        <w:t xml:space="preserve"> by splitting the Primary Care </w:t>
+      </w:r>
+      <w:proofErr w:type="spellStart"/>
+      <w:r>
+        <w:t>linearizations</w:t>
+      </w:r>
+      <w:proofErr w:type="spellEnd"/>
+      <w:r>
+        <w:t xml:space="preserve"> into high and low </w:t>
+      </w:r>
+      <w:r>
+        <w:t>r</w:t>
+      </w:r>
+      <w:r>
+        <w:t>esource settings</w:t>
+      </w:r>
+    </w:p>
+    <w:p>
+      <w:pPr>
+        <w:pStyle w:val="ListParagraph"/>
+        <w:numPr>
+          <w:ilvl w:val="0"/>
+          <w:numId w:val="4"/>
+        </w:numPr>
+      </w:pPr>
+      <w:r>
+        <w:t xml:space="preserve">[*] Added a </w:t>
+      </w:r>
+      <w:proofErr w:type="spellStart"/>
+      <w:r>
+        <w:t>bo</w:t>
+      </w:r>
+      <w:r>
+        <w:t>olean</w:t>
+      </w:r>
+      <w:proofErr w:type="spellEnd"/>
+      <w:r>
+        <w:t xml:space="preserve"> </w:t>
+      </w:r>
+      <w:proofErr w:type="spellStart"/>
+      <w:r>
+        <w:t>datatype</w:t>
+      </w:r>
+      <w:proofErr w:type="spellEnd"/>
+      <w:r>
+        <w:t xml:space="preserve"> property called </w:t>
+      </w:r>
+      <w:proofErr w:type="spellStart"/>
+      <w:r>
+        <w:rPr>
+          <w:b/>
+        </w:rPr>
+        <w:t>isObsolete</w:t>
+      </w:r>
+      <w:proofErr w:type="spellEnd"/>
+      <w:r>
+        <w:t xml:space="preserve">, with the domain </w:t>
+      </w:r>
+      <w:proofErr w:type="spellStart"/>
+      <w:r>
+        <w:rPr>
+          <w:b/>
+        </w:rPr>
+        <w:t>Def</w:t>
+      </w:r>
+      <w:r>
+        <w:rPr>
+          <w:b/>
+        </w:rPr>
+        <w:t>initionSection</w:t>
+      </w:r>
+      <w:proofErr w:type="spellEnd"/>
+    </w:p>
+    <w:p>
+      <w:pPr>
+        <w:pStyle w:val="ListParagraph"/>
+        <w:numPr>
+          <w:ilvl w:val="0"/>
+          <w:numId w:val="4"/>
+        </w:numPr>
+      </w:pPr>
+      <w:r>
+        <w:t xml:space="preserve">[*] </w:t>
+      </w:r>
+      <w:r>
+        <w:t xml:space="preserve">Created 3 subclasses of </w:t>
+      </w:r>
+      <w:proofErr w:type="spellStart"/>
+      <w:r>
+        <w:rPr>
+          <w:b/>
+        </w:rPr>
+        <w:t>LinearizationView</w:t>
+      </w:r>
+      <w:proofErr w:type="spellEnd"/>
+      <w:r>
+        <w:t xml:space="preserve"> (</w:t>
+      </w:r>
+      <w:r>
+        <w:rPr>
+          <w:b/>
+        </w:rPr>
+        <w:t>ICD11LinearizationView</w:t>
+      </w:r>
+      <w:r>
+        <w:t xml:space="preserve">, </w:t>
+      </w:r>
+      <w:r>
+        <w:rPr>
+          <w:b/>
+        </w:rPr>
+        <w:t>ICD10LinearizationView</w:t>
+      </w:r>
+      <w:r>
+        <w:t xml:space="preserve">, and </w:t>
+      </w:r>
+      <w:r>
+        <w:rPr>
+          <w:b/>
+        </w:rPr>
+        <w:t>ICD10TabulationListView</w:t>
+      </w:r>
+      <w:r>
+        <w:t>) and reorganized its i</w:t>
+      </w:r>
+      <w:r>
+        <w:t>nstances into these subclasses.</w:t>
+      </w:r>
+    </w:p>
+    <w:p>
+      <w:r>
         <w:t>TODO in configuration_ICD.xml:</w:t>
       </w:r>
     </w:p>
@@ -1459,6 +1828,7 @@
       </w:pPr>
       <w:proofErr w:type="spellStart"/>
       <w:r>
+        <w:lastRenderedPageBreak/>
         <w:t>Grief</w:t>
       </w:r>
       <w:r>
@@ -1797,7 +2167,6 @@
         </w:numPr>
       </w:pPr>
       <w:r>
-        <w:lastRenderedPageBreak/>
         <w:t xml:space="preserve">Fixed up the values for the </w:t>
       </w:r>
       <w:proofErr w:type="spellStart"/>
@@ -2039,7 +2408,7 @@
           <w:numId w:val="5"/>
         </w:numPr>
       </w:pPr>
-      <w:bookmarkStart w:id="2" w:name="_Ref284339482"/>
+      <w:bookmarkStart w:id="1" w:name="_Ref284339482"/>
       <w:r>
         <w:t xml:space="preserve">Removed </w:t>
       </w:r>
@@ -2118,7 +2487,7 @@
         </w:rPr>
         <w:t>}”</w:t>
       </w:r>
-      <w:bookmarkEnd w:id="2"/>
+      <w:bookmarkEnd w:id="1"/>
     </w:p>
     <w:p>
       <w:pPr>
@@ -2427,12 +2796,59 @@
     </w:p>
     <w:p>
       <w:pPr>
+        <w:ind w:left="360"/>
+      </w:pPr>
+      <w:r>
+        <w:lastRenderedPageBreak/>
+        <w:t>------------------- Sept 28, 2011 -------------------</w:t>
+      </w:r>
+    </w:p>
+    <w:p>
+      <w:pPr>
         <w:pStyle w:val="ListParagraph"/>
         <w:numPr>
           <w:ilvl w:val="0"/>
           <w:numId w:val="5"/>
         </w:numPr>
       </w:pPr>
+      <w:r>
+        <w:t xml:space="preserve">Created new subclass of </w:t>
+      </w:r>
+      <w:proofErr w:type="spellStart"/>
+      <w:r>
+        <w:rPr>
+          <w:b/>
+        </w:rPr>
+        <w:t>LinearizationView</w:t>
+      </w:r>
+      <w:proofErr w:type="spellEnd"/>
+      <w:r>
+        <w:t xml:space="preserve"> called </w:t>
+      </w:r>
+      <w:proofErr w:type="spellStart"/>
+      <w:r>
+        <w:rPr>
+          <w:b/>
+        </w:rPr>
+        <w:t>ICTMLinearizationView</w:t>
+      </w:r>
+      <w:proofErr w:type="spellEnd"/>
+      <w:r>
+        <w:t xml:space="preserve"> and moved all the local </w:t>
+      </w:r>
+      <w:proofErr w:type="spellStart"/>
+      <w:r>
+        <w:rPr>
+          <w:b/>
+        </w:rPr>
+        <w:t>LinearizationView</w:t>
+      </w:r>
+      <w:proofErr w:type="spellEnd"/>
+      <w:r>
+        <w:t xml:space="preserve"> instances in the new subclass.</w:t>
+      </w:r>
+      <w:bookmarkStart w:id="2" w:name="_GoBack"/>
+      <w:bookmarkEnd w:id="2"/>
     </w:p>
     <w:sectPr>
       <w:pgSz w:w="12240" w:h="15840"/>
@@ -2512,6 +2928,27 @@
       <w:proofErr w:type="gramEnd"/>
     </w:p>
   </w:footnote>
+  <w:footnote w:id="2">
+    <w:p>
+      <w:pPr>
+        <w:pStyle w:val="FootnoteText"/>
+      </w:pPr>
+      <w:r>
+        <w:rPr>
+          <w:rStyle w:val="FootnoteReference"/>
+        </w:rPr>
+        <w:footnoteRef/>
+      </w:r>
+      <w:r>
+        <w:t xml:space="preserve"> </w:t>
+      </w:r>
+      <w:proofErr w:type="gramStart"/>
+      <w:r>
+        <w:t>[*] marks the changes that have been implemented also in the “main” ICD content model.</w:t>
+      </w:r>
+      <w:proofErr w:type="gramEnd"/>
+    </w:p>
+  </w:footnote>
 </w:footnotes>
 </file>
 
@@ -2634,7 +3071,7 @@
         <w:rFonts w:hint="default"/>
       </w:rPr>
     </w:lvl>
-    <w:lvl w:ilvl="2" w:tplc="0409001B" w:tentative="1">
+    <w:lvl w:ilvl="2" w:tplc="0409001B">
       <w:start w:val="1"/>
       <w:numFmt w:val="lowerRoman"/>
       <w:lvlText w:val="%3."/>
@@ -2990,6 +3427,92 @@
     </w:lvl>
   </w:abstractNum>
   <w:abstractNum w:abstractNumId="5">
+    <w:nsid w:val="73F00A9B"/>
+    <w:multiLevelType w:val="hybridMultilevel"/>
+    <w:tmpl w:val="01C05D2A"/>
+    <w:lvl w:ilvl="0" w:tplc="0409000F">
+      <w:start w:val="1"/>
+      <w:numFmt w:val="decimal"/>
+      <w:lvlText w:val="%1."/>
+      <w:lvlJc w:val="left"/>
+      <w:pPr>
+        <w:ind w:left="1440" w:hanging="360"/>
+      </w:pPr>
+    </w:lvl>
+    <w:lvl w:ilvl="1" w:tplc="04090019" w:tentative="1">
+      <w:start w:val="1"/>
+      <w:numFmt w:val="lowerLetter"/>
+      <w:lvlText w:val="%2."/>
+      <w:lvlJc w:val="left"/>
+      <w:pPr>
+        <w:ind w:left="2160" w:hanging="360"/>
+      </w:pPr>
+    </w:lvl>
+    <w:lvl w:ilvl="2" w:tplc="0409001B" w:tentative="1">
+      <w:start w:val="1"/>
+      <w:numFmt w:val="lowerRoman"/>
+      <w:lvlText w:val="%3."/>
+      <w:lvlJc w:val="right"/>
+      <w:pPr>
+        <w:ind w:left="2880" w:hanging="180"/>
+      </w:pPr>
+    </w:lvl>
+    <w:lvl w:ilvl="3" w:tplc="0409000F" w:tentative="1">
+      <w:start w:val="1"/>
+      <w:numFmt w:val="decimal"/>
+      <w:lvlText w:val="%4."/>
+      <w:lvlJc w:val="left"/>
+      <w:pPr>
+        <w:ind w:left="3600" w:hanging="360"/>
+      </w:pPr>
+    </w:lvl>
+    <w:lvl w:ilvl="4" w:tplc="04090019" w:tentative="1">
+      <w:start w:val="1"/>
+      <w:numFmt w:val="lowerLetter"/>
+      <w:lvlText w:val="%5."/>
+      <w:lvlJc w:val="left"/>
+      <w:pPr>
+        <w:ind w:left="4320" w:hanging="360"/>
+      </w:pPr>
+    </w:lvl>
+    <w:lvl w:ilvl="5" w:tplc="0409001B" w:tentative="1">
+      <w:start w:val="1"/>
+      <w:numFmt w:val="lowerRoman"/>
+      <w:lvlText w:val="%6."/>
+      <w:lvlJc w:val="right"/>
+      <w:pPr>
+        <w:ind w:left="5040" w:hanging="180"/>
+      </w:pPr>
+    </w:lvl>
+    <w:lvl w:ilvl="6" w:tplc="0409000F" w:tentative="1">
+      <w:start w:val="1"/>
+      <w:numFmt w:val="decimal"/>
+      <w:lvlText w:val="%7."/>
+      <w:lvlJc w:val="left"/>
+      <w:pPr>
+        <w:ind w:left="5760" w:hanging="360"/>
+      </w:pPr>
+    </w:lvl>
+    <w:lvl w:ilvl="7" w:tplc="04090019" w:tentative="1">
+      <w:start w:val="1"/>
+      <w:numFmt w:val="lowerLetter"/>
+      <w:lvlText w:val="%8."/>
+      <w:lvlJc w:val="left"/>
+      <w:pPr>
+        <w:ind w:left="6480" w:hanging="360"/>
+      </w:pPr>
+    </w:lvl>
+    <w:lvl w:ilvl="8" w:tplc="0409001B" w:tentative="1">
+      <w:start w:val="1"/>
+      <w:numFmt w:val="lowerRoman"/>
+      <w:lvlText w:val="%9."/>
+      <w:lvlJc w:val="right"/>
+      <w:pPr>
+        <w:ind w:left="7200" w:hanging="180"/>
+      </w:pPr>
+    </w:lvl>
+  </w:abstractNum>
+  <w:abstractNum w:abstractNumId="6">
     <w:nsid w:val="7F163C88"/>
     <w:multiLevelType w:val="hybridMultilevel"/>
     <w:tmpl w:val="D408D5A0"/>
@@ -3085,7 +3608,7 @@
     <w:abstractNumId w:val="4"/>
   </w:num>
   <w:num w:numId="3">
-    <w:abstractNumId w:val="5"/>
+    <w:abstractNumId w:val="6"/>
   </w:num>
   <w:num w:numId="4">
     <w:abstractNumId w:val="1"/>
@@ -3095,6 +3618,9 @@
   </w:num>
   <w:num w:numId="6">
     <w:abstractNumId w:val="2"/>
+  </w:num>
+  <w:num w:numId="7">
+    <w:abstractNumId w:val="5"/>
   </w:num>
 </w:numbering>
 </file>
@@ -3915,7 +4441,7 @@
 </file>
 
 <file path=customXml/itemProps1.xml><?xml version="1.0" encoding="utf-8"?>
-<ds:datastoreItem xmlns:ds="http://schemas.openxmlformats.org/officeDocument/2006/customXml" ds:itemID="{B32BC0F7-C493-4986-ABE0-7941C108AB8B}">
+<ds:datastoreItem xmlns:ds="http://schemas.openxmlformats.org/officeDocument/2006/customXml" ds:itemID="{9EE4DA2F-CA96-4909-8E2A-272D8CC54B73}">
   <ds:schemaRefs>
     <ds:schemaRef ds:uri="http://schemas.openxmlformats.org/officeDocument/2006/bibliography"/>
   </ds:schemaRefs>

</xml_diff>